<commit_message>
Added chapters and acronyms. Edited task description
</commit_message>
<xml_diff>
--- a/Oppgavetekst.docx
+++ b/Oppgavetekst.docx
@@ -47,7 +47,21 @@
           <w:rFonts w:ascii="Calibri" w:hAnsi="Calibri" w:cs="Calibri"/>
           <w:lang w:val="en-US"/>
         </w:rPr>
-        <w:t>. This project is a continuation of several projects on the topic of robotic maintenance. Therefore, the sensor applications should focus on maintenance tasks and movement of the mobile robot.</w:t>
+        <w:t xml:space="preserve">. This project is a continuation of several projects on the topic of </w:t>
+      </w:r>
+      <w:r>
+        <w:rPr>
+          <w:rFonts w:ascii="Calibri" w:hAnsi="Calibri" w:cs="Calibri"/>
+          <w:lang w:val="en-US"/>
+        </w:rPr>
+        <w:t xml:space="preserve">mobile </w:t>
+      </w:r>
+      <w:r>
+        <w:rPr>
+          <w:rFonts w:ascii="Calibri" w:hAnsi="Calibri" w:cs="Calibri"/>
+          <w:lang w:val="en-US"/>
+        </w:rPr>
+        <w:t>robotic maintenance. Therefore, the sensor applications should focus on maintenance tasks and movement of the mobile robot.</w:t>
       </w:r>
       <w:r>
         <w:rPr>
@@ -91,8 +105,6 @@
         </w:rPr>
         <w:t>depth perception</w:t>
       </w:r>
-      <w:bookmarkStart w:id="0" w:name="_GoBack"/>
-      <w:bookmarkEnd w:id="0"/>
       <w:r>
         <w:rPr>
           <w:rFonts w:ascii="Calibri" w:hAnsi="Calibri" w:cs="Calibri"/>
@@ -161,6 +173,42 @@
           <w:lang w:val="en-US"/>
         </w:rPr>
         <w:t>are relevant for this topic.</w:t>
+      </w:r>
+    </w:p>
+    <w:p>
+      <w:pPr>
+        <w:pStyle w:val="Listeavsnitt"/>
+        <w:numPr>
+          <w:ilvl w:val="0"/>
+          <w:numId w:val="1"/>
+        </w:numPr>
+        <w:rPr>
+          <w:rFonts w:ascii="Calibri" w:hAnsi="Calibri" w:cs="Calibri"/>
+          <w:lang w:val="en-US"/>
+        </w:rPr>
+      </w:pPr>
+      <w:r>
+        <w:rPr>
+          <w:rFonts w:ascii="Calibri" w:hAnsi="Calibri" w:cs="Calibri"/>
+          <w:lang w:val="en-US"/>
+        </w:rPr>
+        <w:t>Create a scope statement where the project goals are described as deliverables. The scope statement includes</w:t>
+      </w:r>
+      <w:r>
+        <w:rPr>
+          <w:rFonts w:ascii="Calibri" w:hAnsi="Calibri" w:cs="Calibri"/>
+          <w:lang w:val="en-US"/>
+        </w:rPr>
+        <w:t xml:space="preserve"> the description of</w:t>
+      </w:r>
+      <w:bookmarkStart w:id="0" w:name="_GoBack"/>
+      <w:bookmarkEnd w:id="0"/>
+      <w:r>
+        <w:rPr>
+          <w:rFonts w:ascii="Calibri" w:hAnsi="Calibri" w:cs="Calibri"/>
+          <w:lang w:val="en-US"/>
+        </w:rPr>
+        <w:t xml:space="preserve"> a set of tasks with tangible and verifiable outcomes.  </w:t>
       </w:r>
     </w:p>
     <w:p>

</xml_diff>

<commit_message>
Added lib text files
</commit_message>
<xml_diff>
--- a/Oppgavetekst.docx
+++ b/Oppgavetekst.docx
@@ -33,7 +33,21 @@
           <w:rFonts w:ascii="Calibri" w:hAnsi="Calibri" w:cs="Calibri"/>
           <w:lang w:val="en-US"/>
         </w:rPr>
-        <w:t xml:space="preserve">The goal of this thesis is to identify how </w:t>
+        <w:t xml:space="preserve">The </w:t>
+      </w:r>
+      <w:r>
+        <w:rPr>
+          <w:rFonts w:ascii="Calibri" w:hAnsi="Calibri" w:cs="Calibri"/>
+          <w:lang w:val="en-US"/>
+        </w:rPr>
+        <w:t xml:space="preserve">overall </w:t>
+      </w:r>
+      <w:r>
+        <w:rPr>
+          <w:rFonts w:ascii="Calibri" w:hAnsi="Calibri" w:cs="Calibri"/>
+          <w:lang w:val="en-US"/>
+        </w:rPr>
+        <w:t xml:space="preserve">goal of this thesis is to identify how </w:t>
       </w:r>
       <w:r>
         <w:rPr>
@@ -137,43 +151,24 @@
           <w:rFonts w:ascii="Calibri" w:hAnsi="Calibri" w:cs="Calibri"/>
           <w:lang w:val="en-US"/>
         </w:rPr>
-        <w:t xml:space="preserve">Gain knowledge on </w:t>
-      </w:r>
-      <w:r>
-        <w:rPr>
-          <w:rFonts w:ascii="Calibri" w:hAnsi="Calibri" w:cs="Calibri"/>
-          <w:lang w:val="en-US"/>
-        </w:rPr>
-        <w:t xml:space="preserve">theory, </w:t>
-      </w:r>
-      <w:r>
-        <w:rPr>
-          <w:rFonts w:ascii="Calibri" w:hAnsi="Calibri" w:cs="Calibri"/>
-          <w:lang w:val="en-US"/>
-        </w:rPr>
-        <w:t xml:space="preserve">implementations and solutions </w:t>
-      </w:r>
-      <w:r>
-        <w:rPr>
-          <w:rFonts w:ascii="Calibri" w:hAnsi="Calibri" w:cs="Calibri"/>
-          <w:lang w:val="en-US"/>
-        </w:rPr>
-        <w:t xml:space="preserve">for robotic maintenance and mobile autonomous robots </w:t>
-      </w:r>
-      <w:r>
-        <w:rPr>
-          <w:rFonts w:ascii="Calibri" w:hAnsi="Calibri" w:cs="Calibri"/>
-          <w:lang w:val="en-US"/>
-        </w:rPr>
-        <w:t xml:space="preserve">that </w:t>
-      </w:r>
-      <w:r>
-        <w:rPr>
-          <w:rFonts w:ascii="Calibri" w:hAnsi="Calibri" w:cs="Calibri"/>
-          <w:lang w:val="en-US"/>
-        </w:rPr>
-        <w:t>are relevant for this topic.</w:t>
-      </w:r>
+        <w:t xml:space="preserve">Perform a literature review in order to gain knowledge on </w:t>
+      </w:r>
+      <w:r>
+        <w:rPr>
+          <w:rFonts w:ascii="Calibri" w:hAnsi="Calibri" w:cs="Calibri"/>
+          <w:lang w:val="en-US"/>
+        </w:rPr>
+        <w:t>robotic maintenance and mobile autonomous robots</w:t>
+      </w:r>
+      <w:r>
+        <w:rPr>
+          <w:rFonts w:ascii="Calibri" w:hAnsi="Calibri" w:cs="Calibri"/>
+          <w:lang w:val="en-US"/>
+        </w:rPr>
+        <w:t xml:space="preserve">. </w:t>
+      </w:r>
+      <w:bookmarkStart w:id="0" w:name="_GoBack"/>
+      <w:bookmarkEnd w:id="0"/>
     </w:p>
     <w:p>
       <w:pPr>
@@ -192,7 +187,23 @@
           <w:rFonts w:ascii="Calibri" w:hAnsi="Calibri" w:cs="Calibri"/>
           <w:lang w:val="en-US"/>
         </w:rPr>
-        <w:t>Create a scope statement where the project goals are described as deliverables. The scope statement includes</w:t>
+        <w:t xml:space="preserve">Create a scope statement where the project goals </w:t>
+      </w:r>
+      <w:proofErr w:type="gramStart"/>
+      <w:r>
+        <w:rPr>
+          <w:rFonts w:ascii="Calibri" w:hAnsi="Calibri" w:cs="Calibri"/>
+          <w:lang w:val="en-US"/>
+        </w:rPr>
+        <w:t>are described</w:t>
+      </w:r>
+      <w:proofErr w:type="gramEnd"/>
+      <w:r>
+        <w:rPr>
+          <w:rFonts w:ascii="Calibri" w:hAnsi="Calibri" w:cs="Calibri"/>
+          <w:lang w:val="en-US"/>
+        </w:rPr>
+        <w:t xml:space="preserve"> as deliverables. The scope statement includes</w:t>
       </w:r>
       <w:r>
         <w:rPr>
@@ -201,8 +212,6 @@
         </w:rPr>
         <w:t xml:space="preserve"> the description of</w:t>
       </w:r>
-      <w:bookmarkStart w:id="0" w:name="_GoBack"/>
-      <w:bookmarkEnd w:id="0"/>
       <w:r>
         <w:rPr>
           <w:rFonts w:ascii="Calibri" w:hAnsi="Calibri" w:cs="Calibri"/>

</xml_diff>